<commit_message>
Doc: corrige cronograma del plan de iteracíon
</commit_message>
<xml_diff>
--- a/2. Etapa de elaboración/Iteración 1/Herramientas y tecnologías_Vesta Risk Manager_T-Code.docx
+++ b/2. Etapa de elaboración/Iteración 1/Herramientas y tecnologías_Vesta Risk Manager_T-Code.docx
@@ -353,7 +353,25 @@
           <w:sz w:val="36"/>
           <w:szCs w:val="36"/>
         </w:rPr>
-        <w:t>Vesta Risk Manager</w:t>
+        <w:t xml:space="preserve">Vesta </w:t>
+      </w:r>
+      <w:proofErr w:type="spellStart"/>
+      <w:r>
+        <w:rPr>
+          <w:rFonts w:ascii="Cambria" w:hAnsi="Cambria"/>
+          <w:sz w:val="36"/>
+          <w:szCs w:val="36"/>
+        </w:rPr>
+        <w:t>Risk</w:t>
+      </w:r>
+      <w:proofErr w:type="spellEnd"/>
+      <w:r>
+        <w:rPr>
+          <w:rFonts w:ascii="Cambria" w:hAnsi="Cambria"/>
+          <w:sz w:val="36"/>
+          <w:szCs w:val="36"/>
+        </w:rPr>
+        <w:t xml:space="preserve"> Manager</w:t>
       </w:r>
     </w:p>
     <w:p>
@@ -384,8 +402,16 @@
         <w:rPr>
           <w:lang w:val="es-AR"/>
         </w:rPr>
-        <w:t>T-Code</w:t>
-      </w:r>
+        <w:t>T-</w:t>
+      </w:r>
+      <w:proofErr w:type="spellStart"/>
+      <w:r>
+        <w:rPr>
+          <w:lang w:val="es-AR"/>
+        </w:rPr>
+        <w:t>Code</w:t>
+      </w:r>
+      <w:proofErr w:type="spellEnd"/>
       <w:r>
         <w:rPr>
           <w:lang w:val="es-AR"/>
@@ -404,7 +430,15 @@
         <w:pStyle w:val="Sinespaciado"/>
       </w:pPr>
       <w:r>
-        <w:t>Agustín Collareda, Cintia Hernandez y Hugo Frey</w:t>
+        <w:t xml:space="preserve">Agustín Collareda, Cintia </w:t>
+      </w:r>
+      <w:proofErr w:type="spellStart"/>
+      <w:r>
+        <w:t>Hernandez</w:t>
+      </w:r>
+      <w:proofErr w:type="spellEnd"/>
+      <w:r>
+        <w:t xml:space="preserve"> y Hugo Frey</w:t>
       </w:r>
     </w:p>
     <w:p/>
@@ -619,7 +653,25 @@
                                 <w:iCs/>
                                 <w:color w:val="auto"/>
                               </w:rPr>
-                              <w:t>Este documento contiene información básica sobre todas las herramientas y tecnologías que se utilizaran durante el proceso de desarrollo del proyecto Vesta Risk Manager.</w:t>
+                              <w:t xml:space="preserve">Este documento contiene información básica sobre todas las herramientas y tecnologías que se utilizaran durante el proceso de desarrollo del proyecto Vesta </w:t>
+                            </w:r>
+                            <w:proofErr w:type="spellStart"/>
+                            <w:r>
+                              <w:rPr>
+                                <w:i w:val="0"/>
+                                <w:iCs/>
+                                <w:color w:val="auto"/>
+                              </w:rPr>
+                              <w:t>Risk</w:t>
+                            </w:r>
+                            <w:proofErr w:type="spellEnd"/>
+                            <w:r>
+                              <w:rPr>
+                                <w:i w:val="0"/>
+                                <w:iCs/>
+                                <w:color w:val="auto"/>
+                              </w:rPr>
+                              <w:t xml:space="preserve"> Manager.</w:t>
                             </w:r>
                           </w:p>
                         </w:txbxContent>
@@ -664,7 +716,25 @@
                           <w:iCs/>
                           <w:color w:val="auto"/>
                         </w:rPr>
-                        <w:t>Este documento contiene información básica sobre todas las herramientas y tecnologías que se utilizaran durante el proceso de desarrollo del proyecto Vesta Risk Manager.</w:t>
+                        <w:t xml:space="preserve">Este documento contiene información básica sobre todas las herramientas y tecnologías que se utilizaran durante el proceso de desarrollo del proyecto Vesta </w:t>
+                      </w:r>
+                      <w:proofErr w:type="spellStart"/>
+                      <w:r>
+                        <w:rPr>
+                          <w:i w:val="0"/>
+                          <w:iCs/>
+                          <w:color w:val="auto"/>
+                        </w:rPr>
+                        <w:t>Risk</w:t>
+                      </w:r>
+                      <w:proofErr w:type="spellEnd"/>
+                      <w:r>
+                        <w:rPr>
+                          <w:i w:val="0"/>
+                          <w:iCs/>
+                          <w:color w:val="auto"/>
+                        </w:rPr>
+                        <w:t xml:space="preserve"> Manager.</w:t>
                       </w:r>
                     </w:p>
                   </w:txbxContent>
@@ -839,39 +909,822 @@
     </w:p>
     <w:p>
       <w:pPr>
+        <w:pStyle w:val="TDC1"/>
+        <w:rPr>
+          <w:rFonts w:asciiTheme="minorHAnsi" w:eastAsiaTheme="minorEastAsia" w:hAnsiTheme="minorHAnsi" w:cstheme="minorBidi"/>
+          <w:b w:val="0"/>
+          <w:bCs w:val="0"/>
+          <w:noProof/>
+          <w:kern w:val="2"/>
+          <w:sz w:val="22"/>
+          <w:szCs w:val="22"/>
+          <w:lang w:val="es-AR" w:eastAsia="es-AR"/>
+          <w14:ligatures w14:val="standardContextual"/>
+        </w:rPr>
+      </w:pPr>
+      <w:r>
+        <w:fldChar w:fldCharType="begin"/>
+      </w:r>
+      <w:r>
+        <w:instrText xml:space="preserve"> TOC \o "1-3" \h \z \u </w:instrText>
+      </w:r>
+      <w:r>
+        <w:fldChar w:fldCharType="separate"/>
+      </w:r>
+      <w:hyperlink w:anchor="_Toc177320298" w:history="1">
+        <w:r>
+          <w:rPr>
+            <w:rStyle w:val="Hipervnculo"/>
+            <w:noProof/>
+          </w:rPr>
+          <w:t>Introducción</w:t>
+        </w:r>
+        <w:r>
+          <w:rPr>
+            <w:noProof/>
+            <w:webHidden/>
+          </w:rPr>
+          <w:tab/>
+        </w:r>
+        <w:r>
+          <w:rPr>
+            <w:noProof/>
+            <w:webHidden/>
+          </w:rPr>
+          <w:fldChar w:fldCharType="begin"/>
+        </w:r>
+        <w:r>
+          <w:rPr>
+            <w:noProof/>
+            <w:webHidden/>
+          </w:rPr>
+          <w:instrText xml:space="preserve"> PAGEREF _Toc177320298 \h </w:instrText>
+        </w:r>
+        <w:r>
+          <w:rPr>
+            <w:noProof/>
+            <w:webHidden/>
+          </w:rPr>
+        </w:r>
+        <w:r>
+          <w:rPr>
+            <w:noProof/>
+            <w:webHidden/>
+          </w:rPr>
+          <w:fldChar w:fldCharType="separate"/>
+        </w:r>
+        <w:r>
+          <w:rPr>
+            <w:noProof/>
+            <w:webHidden/>
+          </w:rPr>
+          <w:t>4</w:t>
+        </w:r>
+        <w:r>
+          <w:rPr>
+            <w:noProof/>
+            <w:webHidden/>
+          </w:rPr>
+          <w:fldChar w:fldCharType="end"/>
+        </w:r>
+      </w:hyperlink>
+    </w:p>
+    <w:p>
+      <w:pPr>
+        <w:pStyle w:val="TDC1"/>
+        <w:rPr>
+          <w:rFonts w:asciiTheme="minorHAnsi" w:eastAsiaTheme="minorEastAsia" w:hAnsiTheme="minorHAnsi" w:cstheme="minorBidi"/>
+          <w:b w:val="0"/>
+          <w:bCs w:val="0"/>
+          <w:noProof/>
+          <w:kern w:val="2"/>
+          <w:sz w:val="22"/>
+          <w:szCs w:val="22"/>
+          <w:lang w:val="es-AR" w:eastAsia="es-AR"/>
+          <w14:ligatures w14:val="standardContextual"/>
+        </w:rPr>
+      </w:pPr>
+      <w:hyperlink w:anchor="_Toc177320299" w:history="1">
+        <w:r>
+          <w:rPr>
+            <w:rStyle w:val="Hipervnculo"/>
+            <w:noProof/>
+          </w:rPr>
+          <w:t>Herramientas y tecnologías utilizadas</w:t>
+        </w:r>
+        <w:r>
+          <w:rPr>
+            <w:noProof/>
+            <w:webHidden/>
+          </w:rPr>
+          <w:tab/>
+        </w:r>
+        <w:r>
+          <w:rPr>
+            <w:noProof/>
+            <w:webHidden/>
+          </w:rPr>
+          <w:fldChar w:fldCharType="begin"/>
+        </w:r>
+        <w:r>
+          <w:rPr>
+            <w:noProof/>
+            <w:webHidden/>
+          </w:rPr>
+          <w:instrText xml:space="preserve"> PAGEREF _Toc177320299 \h </w:instrText>
+        </w:r>
+        <w:r>
+          <w:rPr>
+            <w:noProof/>
+            <w:webHidden/>
+          </w:rPr>
+        </w:r>
+        <w:r>
+          <w:rPr>
+            <w:noProof/>
+            <w:webHidden/>
+          </w:rPr>
+          <w:fldChar w:fldCharType="separate"/>
+        </w:r>
+        <w:r>
+          <w:rPr>
+            <w:noProof/>
+            <w:webHidden/>
+          </w:rPr>
+          <w:t>5</w:t>
+        </w:r>
+        <w:r>
+          <w:rPr>
+            <w:noProof/>
+            <w:webHidden/>
+          </w:rPr>
+          <w:fldChar w:fldCharType="end"/>
+        </w:r>
+      </w:hyperlink>
+    </w:p>
+    <w:p>
+      <w:pPr>
+        <w:pStyle w:val="TDC2"/>
+        <w:rPr>
+          <w:rFonts w:asciiTheme="minorHAnsi" w:eastAsiaTheme="minorEastAsia" w:hAnsiTheme="minorHAnsi" w:cstheme="minorBidi"/>
+          <w:i w:val="0"/>
+          <w:iCs w:val="0"/>
+          <w:noProof/>
+          <w:kern w:val="2"/>
+          <w:sz w:val="22"/>
+          <w:szCs w:val="22"/>
+          <w:lang w:val="es-AR" w:eastAsia="es-AR"/>
+          <w14:ligatures w14:val="standardContextual"/>
+        </w:rPr>
+      </w:pPr>
+      <w:hyperlink w:anchor="_Toc177320300" w:history="1">
+        <w:r>
+          <w:rPr>
+            <w:rStyle w:val="Hipervnculo"/>
+            <w:noProof/>
+          </w:rPr>
+          <w:t>Lenguajes de programación</w:t>
+        </w:r>
+        <w:r>
+          <w:rPr>
+            <w:noProof/>
+            <w:webHidden/>
+          </w:rPr>
+          <w:tab/>
+        </w:r>
+        <w:r>
+          <w:rPr>
+            <w:noProof/>
+            <w:webHidden/>
+          </w:rPr>
+          <w:fldChar w:fldCharType="begin"/>
+        </w:r>
+        <w:r>
+          <w:rPr>
+            <w:noProof/>
+            <w:webHidden/>
+          </w:rPr>
+          <w:instrText xml:space="preserve"> PAGEREF _Toc177320300 \h </w:instrText>
+        </w:r>
+        <w:r>
+          <w:rPr>
+            <w:noProof/>
+            <w:webHidden/>
+          </w:rPr>
+        </w:r>
+        <w:r>
+          <w:rPr>
+            <w:noProof/>
+            <w:webHidden/>
+          </w:rPr>
+          <w:fldChar w:fldCharType="separate"/>
+        </w:r>
+        <w:r>
+          <w:rPr>
+            <w:noProof/>
+            <w:webHidden/>
+          </w:rPr>
+          <w:t>5</w:t>
+        </w:r>
+        <w:r>
+          <w:rPr>
+            <w:noProof/>
+            <w:webHidden/>
+          </w:rPr>
+          <w:fldChar w:fldCharType="end"/>
+        </w:r>
+      </w:hyperlink>
+    </w:p>
+    <w:p>
+      <w:pPr>
+        <w:pStyle w:val="TDC2"/>
+        <w:rPr>
+          <w:rFonts w:asciiTheme="minorHAnsi" w:eastAsiaTheme="minorEastAsia" w:hAnsiTheme="minorHAnsi" w:cstheme="minorBidi"/>
+          <w:i w:val="0"/>
+          <w:iCs w:val="0"/>
+          <w:noProof/>
+          <w:kern w:val="2"/>
+          <w:sz w:val="22"/>
+          <w:szCs w:val="22"/>
+          <w:lang w:val="es-AR" w:eastAsia="es-AR"/>
+          <w14:ligatures w14:val="standardContextual"/>
+        </w:rPr>
+      </w:pPr>
+      <w:hyperlink w:anchor="_Toc177320301" w:history="1">
+        <w:r>
+          <w:rPr>
+            <w:rStyle w:val="Hipervnculo"/>
+            <w:noProof/>
+          </w:rPr>
+          <w:t>Frameworks</w:t>
+        </w:r>
+        <w:r>
+          <w:rPr>
+            <w:noProof/>
+            <w:webHidden/>
+          </w:rPr>
+          <w:tab/>
+        </w:r>
+        <w:r>
+          <w:rPr>
+            <w:noProof/>
+            <w:webHidden/>
+          </w:rPr>
+          <w:fldChar w:fldCharType="begin"/>
+        </w:r>
+        <w:r>
+          <w:rPr>
+            <w:noProof/>
+            <w:webHidden/>
+          </w:rPr>
+          <w:instrText xml:space="preserve"> PAGEREF _Toc177320301 \h </w:instrText>
+        </w:r>
+        <w:r>
+          <w:rPr>
+            <w:noProof/>
+            <w:webHidden/>
+          </w:rPr>
+        </w:r>
+        <w:r>
+          <w:rPr>
+            <w:noProof/>
+            <w:webHidden/>
+          </w:rPr>
+          <w:fldChar w:fldCharType="separate"/>
+        </w:r>
+        <w:r>
+          <w:rPr>
+            <w:noProof/>
+            <w:webHidden/>
+          </w:rPr>
+          <w:t>5</w:t>
+        </w:r>
+        <w:r>
+          <w:rPr>
+            <w:noProof/>
+            <w:webHidden/>
+          </w:rPr>
+          <w:fldChar w:fldCharType="end"/>
+        </w:r>
+      </w:hyperlink>
+    </w:p>
+    <w:p>
+      <w:pPr>
+        <w:pStyle w:val="TDC2"/>
+        <w:rPr>
+          <w:rFonts w:asciiTheme="minorHAnsi" w:eastAsiaTheme="minorEastAsia" w:hAnsiTheme="minorHAnsi" w:cstheme="minorBidi"/>
+          <w:i w:val="0"/>
+          <w:iCs w:val="0"/>
+          <w:noProof/>
+          <w:kern w:val="2"/>
+          <w:sz w:val="22"/>
+          <w:szCs w:val="22"/>
+          <w:lang w:val="es-AR" w:eastAsia="es-AR"/>
+          <w14:ligatures w14:val="standardContextual"/>
+        </w:rPr>
+      </w:pPr>
+      <w:hyperlink w:anchor="_Toc177320302" w:history="1">
+        <w:r>
+          <w:rPr>
+            <w:rStyle w:val="Hipervnculo"/>
+            <w:noProof/>
+          </w:rPr>
+          <w:t>Bases de datos</w:t>
+        </w:r>
+        <w:r>
+          <w:rPr>
+            <w:noProof/>
+            <w:webHidden/>
+          </w:rPr>
+          <w:tab/>
+        </w:r>
+        <w:r>
+          <w:rPr>
+            <w:noProof/>
+            <w:webHidden/>
+          </w:rPr>
+          <w:fldChar w:fldCharType="begin"/>
+        </w:r>
+        <w:r>
+          <w:rPr>
+            <w:noProof/>
+            <w:webHidden/>
+          </w:rPr>
+          <w:instrText xml:space="preserve"> PAGEREF _Toc177320302 \h </w:instrText>
+        </w:r>
+        <w:r>
+          <w:rPr>
+            <w:noProof/>
+            <w:webHidden/>
+          </w:rPr>
+        </w:r>
+        <w:r>
+          <w:rPr>
+            <w:noProof/>
+            <w:webHidden/>
+          </w:rPr>
+          <w:fldChar w:fldCharType="separate"/>
+        </w:r>
+        <w:r>
+          <w:rPr>
+            <w:noProof/>
+            <w:webHidden/>
+          </w:rPr>
+          <w:t>5</w:t>
+        </w:r>
+        <w:r>
+          <w:rPr>
+            <w:noProof/>
+            <w:webHidden/>
+          </w:rPr>
+          <w:fldChar w:fldCharType="end"/>
+        </w:r>
+      </w:hyperlink>
+    </w:p>
+    <w:p>
+      <w:pPr>
+        <w:pStyle w:val="TDC2"/>
+        <w:rPr>
+          <w:rFonts w:asciiTheme="minorHAnsi" w:eastAsiaTheme="minorEastAsia" w:hAnsiTheme="minorHAnsi" w:cstheme="minorBidi"/>
+          <w:i w:val="0"/>
+          <w:iCs w:val="0"/>
+          <w:noProof/>
+          <w:kern w:val="2"/>
+          <w:sz w:val="22"/>
+          <w:szCs w:val="22"/>
+          <w:lang w:val="es-AR" w:eastAsia="es-AR"/>
+          <w14:ligatures w14:val="standardContextual"/>
+        </w:rPr>
+      </w:pPr>
+      <w:hyperlink w:anchor="_Toc177320303" w:history="1">
+        <w:r>
+          <w:rPr>
+            <w:rStyle w:val="Hipervnculo"/>
+            <w:noProof/>
+          </w:rPr>
+          <w:t>Herramientas de desarrollo</w:t>
+        </w:r>
+        <w:r>
+          <w:rPr>
+            <w:noProof/>
+            <w:webHidden/>
+          </w:rPr>
+          <w:tab/>
+        </w:r>
+        <w:r>
+          <w:rPr>
+            <w:noProof/>
+            <w:webHidden/>
+          </w:rPr>
+          <w:fldChar w:fldCharType="begin"/>
+        </w:r>
+        <w:r>
+          <w:rPr>
+            <w:noProof/>
+            <w:webHidden/>
+          </w:rPr>
+          <w:instrText xml:space="preserve"> PAGEREF _Toc177320303 \h </w:instrText>
+        </w:r>
+        <w:r>
+          <w:rPr>
+            <w:noProof/>
+            <w:webHidden/>
+          </w:rPr>
+        </w:r>
+        <w:r>
+          <w:rPr>
+            <w:noProof/>
+            <w:webHidden/>
+          </w:rPr>
+          <w:fldChar w:fldCharType="separate"/>
+        </w:r>
+        <w:r>
+          <w:rPr>
+            <w:noProof/>
+            <w:webHidden/>
+          </w:rPr>
+          <w:t>5</w:t>
+        </w:r>
+        <w:r>
+          <w:rPr>
+            <w:noProof/>
+            <w:webHidden/>
+          </w:rPr>
+          <w:fldChar w:fldCharType="end"/>
+        </w:r>
+      </w:hyperlink>
+    </w:p>
+    <w:p>
+      <w:pPr>
+        <w:pStyle w:val="TDC2"/>
+        <w:rPr>
+          <w:rFonts w:asciiTheme="minorHAnsi" w:eastAsiaTheme="minorEastAsia" w:hAnsiTheme="minorHAnsi" w:cstheme="minorBidi"/>
+          <w:i w:val="0"/>
+          <w:iCs w:val="0"/>
+          <w:noProof/>
+          <w:kern w:val="2"/>
+          <w:sz w:val="22"/>
+          <w:szCs w:val="22"/>
+          <w:lang w:val="es-AR" w:eastAsia="es-AR"/>
+          <w14:ligatures w14:val="standardContextual"/>
+        </w:rPr>
+      </w:pPr>
+      <w:hyperlink w:anchor="_Toc177320304" w:history="1">
+        <w:r>
+          <w:rPr>
+            <w:rStyle w:val="Hipervnculo"/>
+            <w:noProof/>
+          </w:rPr>
+          <w:t>Entornos de prueba</w:t>
+        </w:r>
+        <w:r>
+          <w:rPr>
+            <w:noProof/>
+            <w:webHidden/>
+          </w:rPr>
+          <w:tab/>
+        </w:r>
+        <w:r>
+          <w:rPr>
+            <w:noProof/>
+            <w:webHidden/>
+          </w:rPr>
+          <w:fldChar w:fldCharType="begin"/>
+        </w:r>
+        <w:r>
+          <w:rPr>
+            <w:noProof/>
+            <w:webHidden/>
+          </w:rPr>
+          <w:instrText xml:space="preserve"> PAGEREF _Toc177320304 \h </w:instrText>
+        </w:r>
+        <w:r>
+          <w:rPr>
+            <w:noProof/>
+            <w:webHidden/>
+          </w:rPr>
+        </w:r>
+        <w:r>
+          <w:rPr>
+            <w:noProof/>
+            <w:webHidden/>
+          </w:rPr>
+          <w:fldChar w:fldCharType="separate"/>
+        </w:r>
+        <w:r>
+          <w:rPr>
+            <w:noProof/>
+            <w:webHidden/>
+          </w:rPr>
+          <w:t>5</w:t>
+        </w:r>
+        <w:r>
+          <w:rPr>
+            <w:noProof/>
+            <w:webHidden/>
+          </w:rPr>
+          <w:fldChar w:fldCharType="end"/>
+        </w:r>
+      </w:hyperlink>
+    </w:p>
+    <w:p>
+      <w:pPr>
+        <w:pStyle w:val="TDC2"/>
+        <w:rPr>
+          <w:rFonts w:asciiTheme="minorHAnsi" w:eastAsiaTheme="minorEastAsia" w:hAnsiTheme="minorHAnsi" w:cstheme="minorBidi"/>
+          <w:i w:val="0"/>
+          <w:iCs w:val="0"/>
+          <w:noProof/>
+          <w:kern w:val="2"/>
+          <w:sz w:val="22"/>
+          <w:szCs w:val="22"/>
+          <w:lang w:val="es-AR" w:eastAsia="es-AR"/>
+          <w14:ligatures w14:val="standardContextual"/>
+        </w:rPr>
+      </w:pPr>
+      <w:hyperlink w:anchor="_Toc177320305" w:history="1">
+        <w:r>
+          <w:rPr>
+            <w:rStyle w:val="Hipervnculo"/>
+            <w:noProof/>
+          </w:rPr>
+          <w:t>Metodologías de desarrollo</w:t>
+        </w:r>
+        <w:r>
+          <w:rPr>
+            <w:noProof/>
+            <w:webHidden/>
+          </w:rPr>
+          <w:tab/>
+        </w:r>
+        <w:r>
+          <w:rPr>
+            <w:noProof/>
+            <w:webHidden/>
+          </w:rPr>
+          <w:fldChar w:fldCharType="begin"/>
+        </w:r>
+        <w:r>
+          <w:rPr>
+            <w:noProof/>
+            <w:webHidden/>
+          </w:rPr>
+          <w:instrText xml:space="preserve"> PAGEREF _Toc177320305 \h </w:instrText>
+        </w:r>
+        <w:r>
+          <w:rPr>
+            <w:noProof/>
+            <w:webHidden/>
+          </w:rPr>
+        </w:r>
+        <w:r>
+          <w:rPr>
+            <w:noProof/>
+            <w:webHidden/>
+          </w:rPr>
+          <w:fldChar w:fldCharType="separate"/>
+        </w:r>
+        <w:r>
+          <w:rPr>
+            <w:noProof/>
+            <w:webHidden/>
+          </w:rPr>
+          <w:t>5</w:t>
+        </w:r>
+        <w:r>
+          <w:rPr>
+            <w:noProof/>
+            <w:webHidden/>
+          </w:rPr>
+          <w:fldChar w:fldCharType="end"/>
+        </w:r>
+      </w:hyperlink>
+    </w:p>
+    <w:p>
+      <w:pPr>
+        <w:pStyle w:val="TDC2"/>
+        <w:rPr>
+          <w:rFonts w:asciiTheme="minorHAnsi" w:eastAsiaTheme="minorEastAsia" w:hAnsiTheme="minorHAnsi" w:cstheme="minorBidi"/>
+          <w:i w:val="0"/>
+          <w:iCs w:val="0"/>
+          <w:noProof/>
+          <w:kern w:val="2"/>
+          <w:sz w:val="22"/>
+          <w:szCs w:val="22"/>
+          <w:lang w:val="es-AR" w:eastAsia="es-AR"/>
+          <w14:ligatures w14:val="standardContextual"/>
+        </w:rPr>
+      </w:pPr>
+      <w:hyperlink w:anchor="_Toc177320306" w:history="1">
+        <w:r>
+          <w:rPr>
+            <w:rStyle w:val="Hipervnculo"/>
+            <w:noProof/>
+          </w:rPr>
+          <w:t>Otras herramientas</w:t>
+        </w:r>
+        <w:r>
+          <w:rPr>
+            <w:noProof/>
+            <w:webHidden/>
+          </w:rPr>
+          <w:tab/>
+        </w:r>
+        <w:r>
+          <w:rPr>
+            <w:noProof/>
+            <w:webHidden/>
+          </w:rPr>
+          <w:fldChar w:fldCharType="begin"/>
+        </w:r>
+        <w:r>
+          <w:rPr>
+            <w:noProof/>
+            <w:webHidden/>
+          </w:rPr>
+          <w:instrText xml:space="preserve"> PAGEREF _Toc177320306 \h </w:instrText>
+        </w:r>
+        <w:r>
+          <w:rPr>
+            <w:noProof/>
+            <w:webHidden/>
+          </w:rPr>
+        </w:r>
+        <w:r>
+          <w:rPr>
+            <w:noProof/>
+            <w:webHidden/>
+          </w:rPr>
+          <w:fldChar w:fldCharType="separate"/>
+        </w:r>
+        <w:r>
+          <w:rPr>
+            <w:noProof/>
+            <w:webHidden/>
+          </w:rPr>
+          <w:t>5</w:t>
+        </w:r>
+        <w:r>
+          <w:rPr>
+            <w:noProof/>
+            <w:webHidden/>
+          </w:rPr>
+          <w:fldChar w:fldCharType="end"/>
+        </w:r>
+      </w:hyperlink>
+    </w:p>
+    <w:p>
+      <w:pPr>
+        <w:pStyle w:val="TDC1"/>
+        <w:rPr>
+          <w:rFonts w:asciiTheme="minorHAnsi" w:eastAsiaTheme="minorEastAsia" w:hAnsiTheme="minorHAnsi" w:cstheme="minorBidi"/>
+          <w:b w:val="0"/>
+          <w:bCs w:val="0"/>
+          <w:noProof/>
+          <w:kern w:val="2"/>
+          <w:sz w:val="22"/>
+          <w:szCs w:val="22"/>
+          <w:lang w:val="es-AR" w:eastAsia="es-AR"/>
+          <w14:ligatures w14:val="standardContextual"/>
+        </w:rPr>
+      </w:pPr>
+      <w:hyperlink w:anchor="_Toc177320307" w:history="1">
+        <w:r>
+          <w:rPr>
+            <w:rStyle w:val="Hipervnculo"/>
+            <w:noProof/>
+          </w:rPr>
+          <w:t>Conclusiones</w:t>
+        </w:r>
+        <w:r>
+          <w:rPr>
+            <w:noProof/>
+            <w:webHidden/>
+          </w:rPr>
+          <w:tab/>
+        </w:r>
+        <w:r>
+          <w:rPr>
+            <w:noProof/>
+            <w:webHidden/>
+          </w:rPr>
+          <w:fldChar w:fldCharType="begin"/>
+        </w:r>
+        <w:r>
+          <w:rPr>
+            <w:noProof/>
+            <w:webHidden/>
+          </w:rPr>
+          <w:instrText xml:space="preserve"> PAGEREF _Toc177320307 \h </w:instrText>
+        </w:r>
+        <w:r>
+          <w:rPr>
+            <w:noProof/>
+            <w:webHidden/>
+          </w:rPr>
+        </w:r>
+        <w:r>
+          <w:rPr>
+            <w:noProof/>
+            <w:webHidden/>
+          </w:rPr>
+          <w:fldChar w:fldCharType="separate"/>
+        </w:r>
+        <w:r>
+          <w:rPr>
+            <w:noProof/>
+            <w:webHidden/>
+          </w:rPr>
+          <w:t>6</w:t>
+        </w:r>
+        <w:r>
+          <w:rPr>
+            <w:noProof/>
+            <w:webHidden/>
+          </w:rPr>
+          <w:fldChar w:fldCharType="end"/>
+        </w:r>
+      </w:hyperlink>
+    </w:p>
+    <w:p>
+      <w:pPr>
+        <w:pStyle w:val="TDC1"/>
+        <w:rPr>
+          <w:rFonts w:asciiTheme="minorHAnsi" w:eastAsiaTheme="minorEastAsia" w:hAnsiTheme="minorHAnsi" w:cstheme="minorBidi"/>
+          <w:b w:val="0"/>
+          <w:bCs w:val="0"/>
+          <w:noProof/>
+          <w:kern w:val="2"/>
+          <w:sz w:val="22"/>
+          <w:szCs w:val="22"/>
+          <w:lang w:val="es-AR" w:eastAsia="es-AR"/>
+          <w14:ligatures w14:val="standardContextual"/>
+        </w:rPr>
+      </w:pPr>
+      <w:hyperlink w:anchor="_Toc177320308" w:history="1">
+        <w:r>
+          <w:rPr>
+            <w:rStyle w:val="Hipervnculo"/>
+            <w:noProof/>
+          </w:rPr>
+          <w:t>Anexo</w:t>
+        </w:r>
+        <w:r>
+          <w:rPr>
+            <w:noProof/>
+            <w:webHidden/>
+          </w:rPr>
+          <w:tab/>
+        </w:r>
+        <w:r>
+          <w:rPr>
+            <w:noProof/>
+            <w:webHidden/>
+          </w:rPr>
+          <w:fldChar w:fldCharType="begin"/>
+        </w:r>
+        <w:r>
+          <w:rPr>
+            <w:noProof/>
+            <w:webHidden/>
+          </w:rPr>
+          <w:instrText xml:space="preserve"> PAGEREF _Toc177320308 \h </w:instrText>
+        </w:r>
+        <w:r>
+          <w:rPr>
+            <w:noProof/>
+            <w:webHidden/>
+          </w:rPr>
+        </w:r>
+        <w:r>
+          <w:rPr>
+            <w:noProof/>
+            <w:webHidden/>
+          </w:rPr>
+          <w:fldChar w:fldCharType="separate"/>
+        </w:r>
+        <w:r>
+          <w:rPr>
+            <w:noProof/>
+            <w:webHidden/>
+          </w:rPr>
+          <w:t>7</w:t>
+        </w:r>
+        <w:r>
+          <w:rPr>
+            <w:noProof/>
+            <w:webHidden/>
+          </w:rPr>
+          <w:fldChar w:fldCharType="end"/>
+        </w:r>
+      </w:hyperlink>
+    </w:p>
+    <w:p>
+      <w:pPr>
         <w:tabs>
           <w:tab w:val="left" w:pos="8505"/>
         </w:tabs>
       </w:pPr>
-      <w:r>
-        <w:rPr>
-          <w:b/>
-          <w:bCs/>
-          <w:sz w:val="20"/>
-          <w:szCs w:val="20"/>
-        </w:rPr>
-        <w:fldChar w:fldCharType="begin"/>
-      </w:r>
-      <w:r>
-        <w:instrText xml:space="preserve"> TOC \o "1-3" \h \z \u </w:instrText>
-      </w:r>
-      <w:r>
-        <w:rPr>
-          <w:b/>
-          <w:bCs/>
-          <w:sz w:val="20"/>
-          <w:szCs w:val="20"/>
-        </w:rPr>
-        <w:fldChar w:fldCharType="separate"/>
-      </w:r>
-      <w:r>
-        <w:rPr>
-          <w:noProof/>
-          <w:sz w:val="20"/>
-          <w:szCs w:val="20"/>
-        </w:rPr>
-        <w:t>No se encontraron elementos de tabla de contenido.</w:t>
-      </w:r>
       <w:r>
         <w:fldChar w:fldCharType="end"/>
       </w:r>
@@ -900,9 +1753,11 @@
       <w:pPr>
         <w:pStyle w:val="PSI-Ttulo1"/>
       </w:pPr>
+      <w:bookmarkStart w:id="0" w:name="_Toc177320298"/>
       <w:r>
         <w:t>Introducción</w:t>
       </w:r>
+      <w:bookmarkEnd w:id="0"/>
     </w:p>
     <w:p>
       <w:pPr>
@@ -926,18 +1781,22 @@
       <w:pPr>
         <w:pStyle w:val="PSI-Ttulo1"/>
       </w:pPr>
+      <w:bookmarkStart w:id="1" w:name="_Toc177320299"/>
       <w:r>
         <w:lastRenderedPageBreak/>
         <w:t>Herramientas y tecnologías utilizadas</w:t>
       </w:r>
+      <w:bookmarkEnd w:id="1"/>
     </w:p>
     <w:p>
       <w:pPr>
         <w:pStyle w:val="Ttulo2"/>
       </w:pPr>
+      <w:bookmarkStart w:id="2" w:name="_Toc177320300"/>
       <w:r>
         <w:t>Lenguajes de programación</w:t>
       </w:r>
+      <w:bookmarkEnd w:id="2"/>
     </w:p>
     <w:p>
       <w:pPr>
@@ -950,7 +1809,15 @@
         <w:t>utilizará</w:t>
       </w:r>
       <w:r>
-        <w:t xml:space="preserve"> php </w:t>
+        <w:t xml:space="preserve"> </w:t>
+      </w:r>
+      <w:proofErr w:type="spellStart"/>
+      <w:r>
+        <w:t>php</w:t>
+      </w:r>
+      <w:proofErr w:type="spellEnd"/>
+      <w:r>
+        <w:t xml:space="preserve"> </w:t>
       </w:r>
       <w:r>
         <w:t>8.2.12</w:t>
@@ -963,17 +1830,54 @@
       <w:pPr>
         <w:pStyle w:val="Ttulo2"/>
       </w:pPr>
+      <w:bookmarkStart w:id="3" w:name="_Toc177320301"/>
+      <w:proofErr w:type="spellStart"/>
       <w:r>
         <w:t>Frameworks</w:t>
       </w:r>
+      <w:bookmarkEnd w:id="3"/>
+      <w:proofErr w:type="spellEnd"/>
     </w:p>
     <w:p>
       <w:pPr>
+        <w:pStyle w:val="Prrafodelista"/>
+        <w:numPr>
+          <w:ilvl w:val="0"/>
+          <w:numId w:val="14"/>
+        </w:numPr>
+      </w:pPr>
+      <w:proofErr w:type="spellStart"/>
+      <w:r>
+        <w:t>UARGFlow</w:t>
+      </w:r>
+      <w:proofErr w:type="spellEnd"/>
+    </w:p>
+    <w:p>
+      <w:pPr>
+        <w:pStyle w:val="Prrafodelista"/>
+        <w:numPr>
+          <w:ilvl w:val="0"/>
+          <w:numId w:val="14"/>
+        </w:numPr>
+      </w:pPr>
+      <w:r>
+        <w:t xml:space="preserve">Librería </w:t>
+      </w:r>
+      <w:proofErr w:type="spellStart"/>
+      <w:r>
+        <w:t>React</w:t>
+      </w:r>
+      <w:proofErr w:type="spellEnd"/>
+    </w:p>
+    <w:p>
+      <w:pPr>
         <w:pStyle w:val="Ttulo2"/>
       </w:pPr>
+      <w:bookmarkStart w:id="4" w:name="_Toc177320302"/>
       <w:r>
         <w:t>Bases de datos</w:t>
       </w:r>
+      <w:bookmarkEnd w:id="4"/>
     </w:p>
     <w:p>
       <w:pPr>
@@ -982,51 +1886,135 @@
         </w:rPr>
       </w:pPr>
       <w:r>
-        <w:t>Se utilizará MySQL como gestor de base de datos.</w:t>
+        <w:t xml:space="preserve">Se utilizará </w:t>
+      </w:r>
+      <w:proofErr w:type="spellStart"/>
+      <w:r>
+        <w:t>php</w:t>
+      </w:r>
+      <w:proofErr w:type="spellEnd"/>
+      <w:r>
+        <w:t xml:space="preserve"> </w:t>
+      </w:r>
+      <w:proofErr w:type="spellStart"/>
+      <w:r>
+        <w:t>MyAdmin</w:t>
+      </w:r>
+      <w:proofErr w:type="spellEnd"/>
+      <w:r>
+        <w:t xml:space="preserve"> y MySQL server </w:t>
+      </w:r>
+      <w:r>
+        <w:t>como gestor de base de datos.</w:t>
       </w:r>
     </w:p>
     <w:p>
       <w:pPr>
         <w:pStyle w:val="Ttulo2"/>
       </w:pPr>
+      <w:bookmarkStart w:id="5" w:name="_Toc177320303"/>
       <w:r>
         <w:t>Herramientas de desarrollo</w:t>
       </w:r>
+      <w:bookmarkEnd w:id="5"/>
     </w:p>
     <w:p>
       <w:pPr>
         <w:ind w:left="0" w:firstLine="0"/>
       </w:pPr>
       <w:r>
-        <w:t>Se utilizará Visual Studio Code como entorno de programación y Git como herramienta de control de versiones.</w:t>
-      </w:r>
-      <w:r>
-        <w:t xml:space="preserve"> Tambien se hará uso de la herramienta php_CodeSniffer para comprobar el estilo de codificación, siguiendo las guias de PSR-1 y PER Coding Style del grupo php-fig. </w:t>
+        <w:t xml:space="preserve">Se utilizará Visual Studio </w:t>
+      </w:r>
+      <w:proofErr w:type="spellStart"/>
+      <w:r>
+        <w:t>Code</w:t>
+      </w:r>
+      <w:proofErr w:type="spellEnd"/>
+      <w:r>
+        <w:t xml:space="preserve"> como entorno de programación y Git como herramienta de control de versiones.</w:t>
+      </w:r>
+      <w:r>
+        <w:t xml:space="preserve"> </w:t>
+      </w:r>
+      <w:proofErr w:type="spellStart"/>
+      <w:r>
+        <w:t>Tambien</w:t>
+      </w:r>
+      <w:proofErr w:type="spellEnd"/>
+      <w:r>
+        <w:t xml:space="preserve"> se hará uso de la herramienta </w:t>
+      </w:r>
+      <w:proofErr w:type="spellStart"/>
+      <w:r>
+        <w:t>php_CodeSniffer</w:t>
+      </w:r>
+      <w:proofErr w:type="spellEnd"/>
+      <w:r>
+        <w:t xml:space="preserve"> para comprobar el estilo de codificación, siguiendo las </w:t>
+      </w:r>
+      <w:proofErr w:type="spellStart"/>
+      <w:r>
+        <w:t>guias</w:t>
+      </w:r>
+      <w:proofErr w:type="spellEnd"/>
+      <w:r>
+        <w:t xml:space="preserve"> de PSR-1 y PER </w:t>
+      </w:r>
+      <w:proofErr w:type="spellStart"/>
+      <w:r>
+        <w:t>Coding</w:t>
+      </w:r>
+      <w:proofErr w:type="spellEnd"/>
+      <w:r>
+        <w:t xml:space="preserve"> Style del grupo </w:t>
+      </w:r>
+      <w:proofErr w:type="spellStart"/>
+      <w:r>
+        <w:t>php</w:t>
+      </w:r>
+      <w:proofErr w:type="spellEnd"/>
+      <w:r>
+        <w:t xml:space="preserve">-fig. </w:t>
       </w:r>
     </w:p>
     <w:p>
       <w:pPr>
         <w:pStyle w:val="Ttulo2"/>
       </w:pPr>
+      <w:bookmarkStart w:id="6" w:name="_Toc177320304"/>
       <w:r>
         <w:t>Entornos de prueba</w:t>
       </w:r>
+      <w:bookmarkEnd w:id="6"/>
     </w:p>
     <w:p>
       <w:pPr>
         <w:ind w:left="0" w:firstLine="0"/>
       </w:pPr>
       <w:r>
-        <w:t xml:space="preserve">Se utilizará Junit para las pruebas unitarias. Se creará un entorno de pruebas utilizando XAMPP y APACHE junto a MySQL para las pruebas de integración y validación. </w:t>
+        <w:t xml:space="preserve">Se utilizará </w:t>
+      </w:r>
+      <w:proofErr w:type="spellStart"/>
+      <w:r>
+        <w:t>PHPUnit</w:t>
+      </w:r>
+      <w:proofErr w:type="spellEnd"/>
+      <w:r>
+        <w:t xml:space="preserve"> </w:t>
+      </w:r>
+      <w:r>
+        <w:t xml:space="preserve">para las pruebas unitarias. Se creará un entorno de pruebas utilizando XAMPP y APACHE junto a MySQL para las pruebas de integración y validación. </w:t>
       </w:r>
     </w:p>
     <w:p>
       <w:pPr>
         <w:pStyle w:val="Ttulo2"/>
       </w:pPr>
+      <w:bookmarkStart w:id="7" w:name="_Toc177320305"/>
       <w:r>
         <w:t>Metodologías de desarrollo</w:t>
       </w:r>
+      <w:bookmarkEnd w:id="7"/>
     </w:p>
     <w:p>
       <w:r>
@@ -1043,9 +2031,11 @@
       <w:pPr>
         <w:pStyle w:val="Ttulo2"/>
       </w:pPr>
+      <w:bookmarkStart w:id="8" w:name="_Toc177320306"/>
       <w:r>
         <w:t>Otras herramientas</w:t>
       </w:r>
+      <w:bookmarkEnd w:id="8"/>
     </w:p>
     <w:p>
       <w:pPr>
@@ -1079,8 +2069,21 @@
           <w:numId w:val="13"/>
         </w:numPr>
       </w:pPr>
-      <w:r>
-        <w:t>toggl track para medir los tiempos de trabajo de los integrantes del equipo de desarrollo.</w:t>
+      <w:proofErr w:type="spellStart"/>
+      <w:r>
+        <w:t>toggl</w:t>
+      </w:r>
+      <w:proofErr w:type="spellEnd"/>
+      <w:r>
+        <w:t xml:space="preserve"> </w:t>
+      </w:r>
+      <w:proofErr w:type="spellStart"/>
+      <w:r>
+        <w:t>track</w:t>
+      </w:r>
+      <w:proofErr w:type="spellEnd"/>
+      <w:r>
+        <w:t xml:space="preserve"> para medir los tiempos de trabajo de los integrantes del equipo de desarrollo.</w:t>
       </w:r>
     </w:p>
     <w:p>
@@ -1091,8 +2094,13 @@
           <w:numId w:val="13"/>
         </w:numPr>
       </w:pPr>
-      <w:r>
-        <w:t>Canva para realizar las presentaciones del proyecto.</w:t>
+      <w:proofErr w:type="spellStart"/>
+      <w:r>
+        <w:t>Canva</w:t>
+      </w:r>
+      <w:proofErr w:type="spellEnd"/>
+      <w:r>
+        <w:t xml:space="preserve"> para realizar las presentaciones del proyecto.</w:t>
       </w:r>
     </w:p>
     <w:p>
@@ -1103,8 +2111,13 @@
           <w:numId w:val="13"/>
         </w:numPr>
       </w:pPr>
-      <w:r>
-        <w:t>Whimsical y draw.io para desarrollar diagramas.</w:t>
+      <w:proofErr w:type="spellStart"/>
+      <w:r>
+        <w:t>Whimsical</w:t>
+      </w:r>
+      <w:proofErr w:type="spellEnd"/>
+      <w:r>
+        <w:t xml:space="preserve"> y draw.io para desarrollar diagramas.</w:t>
       </w:r>
     </w:p>
     <w:p>
@@ -1117,6 +2130,23 @@
       </w:pPr>
       <w:r>
         <w:t>Plantillas de la metodología PSI para facilitar la generación de documentación del proyecto.</w:t>
+      </w:r>
+    </w:p>
+    <w:p>
+      <w:pPr>
+        <w:pStyle w:val="Prrafodelista"/>
+        <w:numPr>
+          <w:ilvl w:val="0"/>
+          <w:numId w:val="13"/>
+        </w:numPr>
+      </w:pPr>
+      <w:proofErr w:type="spellStart"/>
+      <w:r>
+        <w:t>Discord</w:t>
+      </w:r>
+      <w:proofErr w:type="spellEnd"/>
+      <w:r>
+        <w:t xml:space="preserve"> y WhatsApp para la comunicación entre los integrantes del equipo de desarrollo.</w:t>
       </w:r>
     </w:p>
     <w:p>
@@ -1140,10 +2170,12 @@
       <w:pPr>
         <w:pStyle w:val="Ttulo1"/>
       </w:pPr>
+      <w:bookmarkStart w:id="9" w:name="_Toc177320307"/>
       <w:r>
         <w:lastRenderedPageBreak/>
-        <w:t xml:space="preserve">Comparativa de herramientas </w:t>
-      </w:r>
+        <w:t>Conclusiones</w:t>
+      </w:r>
+      <w:bookmarkEnd w:id="9"/>
     </w:p>
     <w:p>
       <w:pPr>
@@ -1166,69 +2198,76 @@
       <w:pPr>
         <w:pStyle w:val="Ttulo1"/>
       </w:pPr>
+      <w:bookmarkStart w:id="10" w:name="_Toc177320308"/>
       <w:r>
         <w:lastRenderedPageBreak/>
-        <w:t>Conclusiones</w:t>
-      </w:r>
+        <w:t>Anexo</w:t>
+      </w:r>
+      <w:bookmarkEnd w:id="10"/>
     </w:p>
     <w:p>
       <w:pPr>
-        <w:spacing w:before="0" w:line="240" w:lineRule="auto"/>
-        <w:ind w:left="0" w:firstLine="0"/>
-        <w:rPr>
-          <w:rFonts w:ascii="Cambria" w:eastAsia="Times New Roman" w:hAnsi="Cambria"/>
-          <w:b/>
-          <w:bCs/>
-          <w:color w:val="365F91"/>
-          <w:sz w:val="28"/>
-          <w:szCs w:val="28"/>
-        </w:rPr>
-      </w:pPr>
-      <w:r>
-        <w:br w:type="page"/>
+        <w:pStyle w:val="Prrafodelista"/>
+        <w:numPr>
+          <w:ilvl w:val="0"/>
+          <w:numId w:val="15"/>
+        </w:numPr>
+      </w:pPr>
+      <w:r>
+        <w:t>Estilo de codificación:</w:t>
       </w:r>
     </w:p>
     <w:p>
       <w:pPr>
-        <w:pStyle w:val="Ttulo1"/>
-      </w:pPr>
-      <w:r>
-        <w:lastRenderedPageBreak/>
-        <w:t>Referencias</w:t>
-      </w:r>
+        <w:pStyle w:val="Prrafodelista"/>
+        <w:numPr>
+          <w:ilvl w:val="1"/>
+          <w:numId w:val="15"/>
+        </w:numPr>
+      </w:pPr>
+      <w:hyperlink r:id="rId12" w:history="1">
+        <w:r>
+          <w:rPr>
+            <w:rStyle w:val="Hipervnculo"/>
+          </w:rPr>
+          <w:t>PSR-1</w:t>
+        </w:r>
+      </w:hyperlink>
     </w:p>
     <w:p>
       <w:pPr>
-        <w:spacing w:before="0" w:line="240" w:lineRule="auto"/>
-        <w:ind w:left="0" w:firstLine="0"/>
-        <w:rPr>
-          <w:rFonts w:ascii="Cambria" w:eastAsia="Times New Roman" w:hAnsi="Cambria"/>
-          <w:b/>
-          <w:bCs/>
-          <w:color w:val="365F91"/>
-          <w:sz w:val="28"/>
-          <w:szCs w:val="28"/>
-        </w:rPr>
-      </w:pPr>
-      <w:r>
-        <w:br w:type="page"/>
-      </w:r>
-    </w:p>
-    <w:p>
-      <w:pPr>
-        <w:pStyle w:val="Ttulo1"/>
-        <w:rPr>
-          <w:u w:val="single"/>
-        </w:rPr>
-      </w:pPr>
-      <w:r>
-        <w:lastRenderedPageBreak/>
-        <w:t>Anexo</w:t>
-      </w:r>
+        <w:pStyle w:val="Prrafodelista"/>
+        <w:numPr>
+          <w:ilvl w:val="1"/>
+          <w:numId w:val="15"/>
+        </w:numPr>
+      </w:pPr>
+      <w:hyperlink r:id="rId13" w:history="1">
+        <w:r>
+          <w:rPr>
+            <w:rStyle w:val="Hipervnculo"/>
+          </w:rPr>
+          <w:t xml:space="preserve">PER </w:t>
+        </w:r>
+        <w:proofErr w:type="spellStart"/>
+        <w:r>
+          <w:rPr>
+            <w:rStyle w:val="Hipervnculo"/>
+          </w:rPr>
+          <w:t>Coding</w:t>
+        </w:r>
+        <w:proofErr w:type="spellEnd"/>
+        <w:r>
+          <w:rPr>
+            <w:rStyle w:val="Hipervnculo"/>
+          </w:rPr>
+          <w:t xml:space="preserve"> Style</w:t>
+        </w:r>
+      </w:hyperlink>
     </w:p>
     <w:sectPr>
-      <w:headerReference w:type="default" r:id="rId12"/>
-      <w:footerReference w:type="default" r:id="rId13"/>
+      <w:headerReference w:type="default" r:id="rId14"/>
+      <w:footerReference w:type="default" r:id="rId15"/>
       <w:pgSz w:w="11906" w:h="16838"/>
       <w:pgMar w:top="1535" w:right="1701" w:bottom="1417" w:left="1701" w:header="567" w:footer="572" w:gutter="0"/>
       <w:cols w:space="708"/>
@@ -1278,8 +2317,16 @@
       <w:rPr>
         <w:lang w:val="es-AR"/>
       </w:rPr>
-      <w:t>T-Code</w:t>
+      <w:t>T-</w:t>
     </w:r>
+    <w:proofErr w:type="spellStart"/>
+    <w:r>
+      <w:rPr>
+        <w:lang w:val="es-AR"/>
+      </w:rPr>
+      <w:t>Code</w:t>
+    </w:r>
+    <w:proofErr w:type="spellEnd"/>
     <w:r>
       <w:rPr>
         <w:lang w:val="es-AR"/>
@@ -1670,7 +2717,21 @@
       <w:rPr>
         <w:lang w:val="es-AR"/>
       </w:rPr>
-      <w:t xml:space="preserve">Agustín Collareda, Cintia Hernandez y </w:t>
+      <w:t xml:space="preserve">Agustín Collareda, Cintia </w:t>
+    </w:r>
+    <w:proofErr w:type="spellStart"/>
+    <w:r>
+      <w:rPr>
+        <w:lang w:val="es-AR"/>
+      </w:rPr>
+      <w:t>Hernandez</w:t>
+    </w:r>
+    <w:proofErr w:type="spellEnd"/>
+    <w:r>
+      <w:rPr>
+        <w:lang w:val="es-AR"/>
+      </w:rPr>
+      <w:t xml:space="preserve"> y </w:t>
     </w:r>
     <w:r>
       <w:rPr>
@@ -2172,7 +3233,23 @@
         <w:rFonts w:ascii="Cambria" w:eastAsia="Times New Roman" w:hAnsi="Cambria"/>
         <w:szCs w:val="36"/>
       </w:rPr>
-      <w:t>Vesta Risk Manager</w:t>
+      <w:t xml:space="preserve">Vesta </w:t>
+    </w:r>
+    <w:proofErr w:type="spellStart"/>
+    <w:r>
+      <w:rPr>
+        <w:rFonts w:ascii="Cambria" w:eastAsia="Times New Roman" w:hAnsi="Cambria"/>
+        <w:szCs w:val="36"/>
+      </w:rPr>
+      <w:t>Risk</w:t>
+    </w:r>
+    <w:proofErr w:type="spellEnd"/>
+    <w:r>
+      <w:rPr>
+        <w:rFonts w:ascii="Cambria" w:eastAsia="Times New Roman" w:hAnsi="Cambria"/>
+        <w:szCs w:val="36"/>
+      </w:rPr>
+      <w:t xml:space="preserve"> Manager</w:t>
     </w:r>
     <w:r>
       <w:rPr>
@@ -3105,6 +4182,119 @@
     </w:lvl>
   </w:abstractNum>
   <w:abstractNum w:abstractNumId="7" w15:restartNumberingAfterBreak="0">
+    <w:nsid w:val="505479FB"/>
+    <w:multiLevelType w:val="hybridMultilevel"/>
+    <w:tmpl w:val="CF069596"/>
+    <w:lvl w:ilvl="0" w:tplc="2C0A0001">
+      <w:start w:val="1"/>
+      <w:numFmt w:val="bullet"/>
+      <w:lvlText w:val=""/>
+      <w:lvlJc w:val="left"/>
+      <w:pPr>
+        <w:ind w:left="720" w:hanging="360"/>
+      </w:pPr>
+      <w:rPr>
+        <w:rFonts w:ascii="Symbol" w:hAnsi="Symbol" w:hint="default"/>
+      </w:rPr>
+    </w:lvl>
+    <w:lvl w:ilvl="1" w:tplc="2C0A0003">
+      <w:start w:val="1"/>
+      <w:numFmt w:val="bullet"/>
+      <w:lvlText w:val="o"/>
+      <w:lvlJc w:val="left"/>
+      <w:pPr>
+        <w:ind w:left="1440" w:hanging="360"/>
+      </w:pPr>
+      <w:rPr>
+        <w:rFonts w:ascii="Courier New" w:hAnsi="Courier New" w:cs="Courier New" w:hint="default"/>
+      </w:rPr>
+    </w:lvl>
+    <w:lvl w:ilvl="2" w:tplc="2C0A0005" w:tentative="1">
+      <w:start w:val="1"/>
+      <w:numFmt w:val="bullet"/>
+      <w:lvlText w:val=""/>
+      <w:lvlJc w:val="left"/>
+      <w:pPr>
+        <w:ind w:left="2160" w:hanging="360"/>
+      </w:pPr>
+      <w:rPr>
+        <w:rFonts w:ascii="Wingdings" w:hAnsi="Wingdings" w:hint="default"/>
+      </w:rPr>
+    </w:lvl>
+    <w:lvl w:ilvl="3" w:tplc="2C0A0001" w:tentative="1">
+      <w:start w:val="1"/>
+      <w:numFmt w:val="bullet"/>
+      <w:lvlText w:val=""/>
+      <w:lvlJc w:val="left"/>
+      <w:pPr>
+        <w:ind w:left="2880" w:hanging="360"/>
+      </w:pPr>
+      <w:rPr>
+        <w:rFonts w:ascii="Symbol" w:hAnsi="Symbol" w:hint="default"/>
+      </w:rPr>
+    </w:lvl>
+    <w:lvl w:ilvl="4" w:tplc="2C0A0003" w:tentative="1">
+      <w:start w:val="1"/>
+      <w:numFmt w:val="bullet"/>
+      <w:lvlText w:val="o"/>
+      <w:lvlJc w:val="left"/>
+      <w:pPr>
+        <w:ind w:left="3600" w:hanging="360"/>
+      </w:pPr>
+      <w:rPr>
+        <w:rFonts w:ascii="Courier New" w:hAnsi="Courier New" w:cs="Courier New" w:hint="default"/>
+      </w:rPr>
+    </w:lvl>
+    <w:lvl w:ilvl="5" w:tplc="2C0A0005" w:tentative="1">
+      <w:start w:val="1"/>
+      <w:numFmt w:val="bullet"/>
+      <w:lvlText w:val=""/>
+      <w:lvlJc w:val="left"/>
+      <w:pPr>
+        <w:ind w:left="4320" w:hanging="360"/>
+      </w:pPr>
+      <w:rPr>
+        <w:rFonts w:ascii="Wingdings" w:hAnsi="Wingdings" w:hint="default"/>
+      </w:rPr>
+    </w:lvl>
+    <w:lvl w:ilvl="6" w:tplc="2C0A0001" w:tentative="1">
+      <w:start w:val="1"/>
+      <w:numFmt w:val="bullet"/>
+      <w:lvlText w:val=""/>
+      <w:lvlJc w:val="left"/>
+      <w:pPr>
+        <w:ind w:left="5040" w:hanging="360"/>
+      </w:pPr>
+      <w:rPr>
+        <w:rFonts w:ascii="Symbol" w:hAnsi="Symbol" w:hint="default"/>
+      </w:rPr>
+    </w:lvl>
+    <w:lvl w:ilvl="7" w:tplc="2C0A0003" w:tentative="1">
+      <w:start w:val="1"/>
+      <w:numFmt w:val="bullet"/>
+      <w:lvlText w:val="o"/>
+      <w:lvlJc w:val="left"/>
+      <w:pPr>
+        <w:ind w:left="5760" w:hanging="360"/>
+      </w:pPr>
+      <w:rPr>
+        <w:rFonts w:ascii="Courier New" w:hAnsi="Courier New" w:cs="Courier New" w:hint="default"/>
+      </w:rPr>
+    </w:lvl>
+    <w:lvl w:ilvl="8" w:tplc="2C0A0005" w:tentative="1">
+      <w:start w:val="1"/>
+      <w:numFmt w:val="bullet"/>
+      <w:lvlText w:val=""/>
+      <w:lvlJc w:val="left"/>
+      <w:pPr>
+        <w:ind w:left="6480" w:hanging="360"/>
+      </w:pPr>
+      <w:rPr>
+        <w:rFonts w:ascii="Wingdings" w:hAnsi="Wingdings" w:hint="default"/>
+      </w:rPr>
+    </w:lvl>
+  </w:abstractNum>
+  <w:abstractNum w:abstractNumId="8" w15:restartNumberingAfterBreak="0">
     <w:nsid w:val="52D90BB8"/>
     <w:multiLevelType w:val="hybridMultilevel"/>
     <w:tmpl w:val="1D2461DE"/>
@@ -3218,7 +4408,7 @@
       </w:rPr>
     </w:lvl>
   </w:abstractNum>
-  <w:abstractNum w:abstractNumId="8" w15:restartNumberingAfterBreak="0">
+  <w:abstractNum w:abstractNumId="9" w15:restartNumberingAfterBreak="0">
     <w:nsid w:val="59083E51"/>
     <w:multiLevelType w:val="hybridMultilevel"/>
     <w:tmpl w:val="E0189AB4"/>
@@ -3331,7 +4521,120 @@
       </w:rPr>
     </w:lvl>
   </w:abstractNum>
-  <w:abstractNum w:abstractNumId="9" w15:restartNumberingAfterBreak="0">
+  <w:abstractNum w:abstractNumId="10" w15:restartNumberingAfterBreak="0">
+    <w:nsid w:val="63DA6052"/>
+    <w:multiLevelType w:val="hybridMultilevel"/>
+    <w:tmpl w:val="F092ADA6"/>
+    <w:lvl w:ilvl="0" w:tplc="2C0A0001">
+      <w:start w:val="1"/>
+      <w:numFmt w:val="bullet"/>
+      <w:lvlText w:val=""/>
+      <w:lvlJc w:val="left"/>
+      <w:pPr>
+        <w:ind w:left="720" w:hanging="360"/>
+      </w:pPr>
+      <w:rPr>
+        <w:rFonts w:ascii="Symbol" w:hAnsi="Symbol" w:hint="default"/>
+      </w:rPr>
+    </w:lvl>
+    <w:lvl w:ilvl="1" w:tplc="2C0A0003" w:tentative="1">
+      <w:start w:val="1"/>
+      <w:numFmt w:val="bullet"/>
+      <w:lvlText w:val="o"/>
+      <w:lvlJc w:val="left"/>
+      <w:pPr>
+        <w:ind w:left="1440" w:hanging="360"/>
+      </w:pPr>
+      <w:rPr>
+        <w:rFonts w:ascii="Courier New" w:hAnsi="Courier New" w:cs="Courier New" w:hint="default"/>
+      </w:rPr>
+    </w:lvl>
+    <w:lvl w:ilvl="2" w:tplc="2C0A0005" w:tentative="1">
+      <w:start w:val="1"/>
+      <w:numFmt w:val="bullet"/>
+      <w:lvlText w:val=""/>
+      <w:lvlJc w:val="left"/>
+      <w:pPr>
+        <w:ind w:left="2160" w:hanging="360"/>
+      </w:pPr>
+      <w:rPr>
+        <w:rFonts w:ascii="Wingdings" w:hAnsi="Wingdings" w:hint="default"/>
+      </w:rPr>
+    </w:lvl>
+    <w:lvl w:ilvl="3" w:tplc="2C0A0001" w:tentative="1">
+      <w:start w:val="1"/>
+      <w:numFmt w:val="bullet"/>
+      <w:lvlText w:val=""/>
+      <w:lvlJc w:val="left"/>
+      <w:pPr>
+        <w:ind w:left="2880" w:hanging="360"/>
+      </w:pPr>
+      <w:rPr>
+        <w:rFonts w:ascii="Symbol" w:hAnsi="Symbol" w:hint="default"/>
+      </w:rPr>
+    </w:lvl>
+    <w:lvl w:ilvl="4" w:tplc="2C0A0003" w:tentative="1">
+      <w:start w:val="1"/>
+      <w:numFmt w:val="bullet"/>
+      <w:lvlText w:val="o"/>
+      <w:lvlJc w:val="left"/>
+      <w:pPr>
+        <w:ind w:left="3600" w:hanging="360"/>
+      </w:pPr>
+      <w:rPr>
+        <w:rFonts w:ascii="Courier New" w:hAnsi="Courier New" w:cs="Courier New" w:hint="default"/>
+      </w:rPr>
+    </w:lvl>
+    <w:lvl w:ilvl="5" w:tplc="2C0A0005" w:tentative="1">
+      <w:start w:val="1"/>
+      <w:numFmt w:val="bullet"/>
+      <w:lvlText w:val=""/>
+      <w:lvlJc w:val="left"/>
+      <w:pPr>
+        <w:ind w:left="4320" w:hanging="360"/>
+      </w:pPr>
+      <w:rPr>
+        <w:rFonts w:ascii="Wingdings" w:hAnsi="Wingdings" w:hint="default"/>
+      </w:rPr>
+    </w:lvl>
+    <w:lvl w:ilvl="6" w:tplc="2C0A0001" w:tentative="1">
+      <w:start w:val="1"/>
+      <w:numFmt w:val="bullet"/>
+      <w:lvlText w:val=""/>
+      <w:lvlJc w:val="left"/>
+      <w:pPr>
+        <w:ind w:left="5040" w:hanging="360"/>
+      </w:pPr>
+      <w:rPr>
+        <w:rFonts w:ascii="Symbol" w:hAnsi="Symbol" w:hint="default"/>
+      </w:rPr>
+    </w:lvl>
+    <w:lvl w:ilvl="7" w:tplc="2C0A0003" w:tentative="1">
+      <w:start w:val="1"/>
+      <w:numFmt w:val="bullet"/>
+      <w:lvlText w:val="o"/>
+      <w:lvlJc w:val="left"/>
+      <w:pPr>
+        <w:ind w:left="5760" w:hanging="360"/>
+      </w:pPr>
+      <w:rPr>
+        <w:rFonts w:ascii="Courier New" w:hAnsi="Courier New" w:cs="Courier New" w:hint="default"/>
+      </w:rPr>
+    </w:lvl>
+    <w:lvl w:ilvl="8" w:tplc="2C0A0005" w:tentative="1">
+      <w:start w:val="1"/>
+      <w:numFmt w:val="bullet"/>
+      <w:lvlText w:val=""/>
+      <w:lvlJc w:val="left"/>
+      <w:pPr>
+        <w:ind w:left="6480" w:hanging="360"/>
+      </w:pPr>
+      <w:rPr>
+        <w:rFonts w:ascii="Wingdings" w:hAnsi="Wingdings" w:hint="default"/>
+      </w:rPr>
+    </w:lvl>
+  </w:abstractNum>
+  <w:abstractNum w:abstractNumId="11" w15:restartNumberingAfterBreak="0">
     <w:nsid w:val="708E589C"/>
     <w:multiLevelType w:val="multilevel"/>
     <w:tmpl w:val="381042DE"/>
@@ -3471,7 +4774,7 @@
       </w:rPr>
     </w:lvl>
   </w:abstractNum>
-  <w:abstractNum w:abstractNumId="10" w15:restartNumberingAfterBreak="0">
+  <w:abstractNum w:abstractNumId="12" w15:restartNumberingAfterBreak="0">
     <w:nsid w:val="7DD64906"/>
     <w:multiLevelType w:val="hybridMultilevel"/>
     <w:tmpl w:val="795E7434"/>
@@ -3610,19 +4913,25 @@
     <w:abstractNumId w:val="0"/>
   </w:num>
   <w:num w:numId="9" w16cid:durableId="1288049613">
-    <w:abstractNumId w:val="9"/>
+    <w:abstractNumId w:val="11"/>
   </w:num>
   <w:num w:numId="10" w16cid:durableId="1543860655">
-    <w:abstractNumId w:val="10"/>
+    <w:abstractNumId w:val="12"/>
   </w:num>
   <w:num w:numId="11" w16cid:durableId="392391439">
     <w:abstractNumId w:val="4"/>
   </w:num>
   <w:num w:numId="12" w16cid:durableId="1748260179">
-    <w:abstractNumId w:val="7"/>
+    <w:abstractNumId w:val="8"/>
   </w:num>
   <w:num w:numId="13" w16cid:durableId="1890264104">
-    <w:abstractNumId w:val="8"/>
+    <w:abstractNumId w:val="9"/>
+  </w:num>
+  <w:num w:numId="14" w16cid:durableId="457069652">
+    <w:abstractNumId w:val="10"/>
+  </w:num>
+  <w:num w:numId="15" w16cid:durableId="1542814906">
+    <w:abstractNumId w:val="7"/>
   </w:num>
 </w:numbering>
 </file>
@@ -4121,6 +5430,7 @@
   <w:style w:type="character" w:default="1" w:styleId="Fuentedeprrafopredeter">
     <w:name w:val="Default Paragraph Font"/>
     <w:uiPriority w:val="1"/>
+    <w:semiHidden/>
     <w:unhideWhenUsed/>
   </w:style>
   <w:style w:type="table" w:default="1" w:styleId="Tablanormal">
@@ -4758,6 +6068,18 @@
       <w:contextualSpacing/>
     </w:pPr>
   </w:style>
+  <w:style w:type="character" w:styleId="Mencinsinresolver">
+    <w:name w:val="Unresolved Mention"/>
+    <w:basedOn w:val="Fuentedeprrafopredeter"/>
+    <w:uiPriority w:val="99"/>
+    <w:semiHidden/>
+    <w:unhideWhenUsed/>
+    <w:rsid w:val="00EB71A0"/>
+    <w:rPr>
+      <w:color w:val="605E5C"/>
+      <w:shd w:val="clear" w:color="auto" w:fill="E1DFDD"/>
+    </w:rPr>
+  </w:style>
 </w:styles>
 </file>
 

</xml_diff>